<commit_message>
project submition 3nd push
</commit_message>
<xml_diff>
--- a/ClassProject2WordDocs/ControllerWordDoc/Member Controller WordDoc.docx
+++ b/ClassProject2WordDocs/ControllerWordDoc/Member Controller WordDoc.docx
@@ -1471,6 +1471,19 @@
       </w:r>
       <w:r>
         <w:tab/>
+      </w:r>
+      <w:proofErr w:type="spellStart"/>
+      <w:proofErr w:type="gramStart"/>
+      <w:r>
+        <w:t>doGet</w:t>
+      </w:r>
+      <w:proofErr w:type="spellEnd"/>
+      <w:r>
+        <w:t>(</w:t>
+      </w:r>
+      <w:proofErr w:type="gramEnd"/>
+      <w:r>
+        <w:t>request, response);</w:t>
       </w:r>
     </w:p>
     <w:p>

</xml_diff>